<commit_message>
minor update of means
</commit_message>
<xml_diff>
--- a/Pilot/Report/Means.docx
+++ b/Pilot/Report/Means.docx
@@ -138,25 +138,7 @@
     </w:p>
     <w:p>
       <w:r>
-        <w:t xml:space="preserve">If </w:t>
-      </w:r>
-      <w:r>
-        <w:t xml:space="preserve">the </w:t>
-      </w:r>
-      <w:r>
-        <w:t xml:space="preserve">Chinese goverment </w:t>
-      </w:r>
-      <w:r>
-        <w:t>labeled you</w:t>
-      </w:r>
-      <w:r>
-        <w:t xml:space="preserve"> </w:t>
-      </w:r>
-      <w:r>
-        <w:t>as</w:t>
-      </w:r>
-      <w:r>
-        <w:t xml:space="preserve"> extremist (or terrorist) then you will be </w:t>
+        <w:t xml:space="preserve">If the Chinese goverment labeled you as extremist (or terrorist) then you will be </w:t>
       </w:r>
       <w:r>
         <w:t xml:space="preserve">illegally </w:t>
@@ -168,10 +150,7 @@
         <w:t xml:space="preserve">illegally </w:t>
       </w:r>
       <w:r>
-        <w:t>sentenced to imprisonment.</w:t>
-      </w:r>
-      <w:r>
-        <w:t xml:space="preserve"> </w:t>
+        <w:t xml:space="preserve">sentenced to imprisonment. </w:t>
       </w:r>
     </w:p>
     <w:p>
@@ -254,13 +233,7 @@
         <w:t xml:space="preserve">you will </w:t>
       </w:r>
       <w:r>
-        <w:t xml:space="preserve">be psychologically and </w:t>
-      </w:r>
-      <w:r>
-        <w:t>physically</w:t>
-      </w:r>
-      <w:r>
-        <w:t xml:space="preserve"> tortured, such as: </w:t>
+        <w:t xml:space="preserve">be psychologically and physically tortured, such as: </w:t>
       </w:r>
     </w:p>
     <w:p>
@@ -310,8 +283,6 @@
       <w:r>
         <w:t>forcibly sterilized if you are a woman</w:t>
       </w:r>
-      <w:bookmarkStart w:id="0" w:name="_GoBack"/>
-      <w:bookmarkEnd w:id="0"/>
     </w:p>
     <w:p>
       <w:r>
@@ -326,20 +297,12 @@
     </w:p>
     <w:p>
       <w:r>
-        <w:t xml:space="preserve">Note also that the Chinese goverment will </w:t>
-      </w:r>
-      <w:r>
-        <w:t>probably never</w:t>
-      </w:r>
-      <w:r>
-        <w:t xml:space="preserve"> notify your family about your whereabouts and whatabouts unless they turn to the international community</w:t>
-      </w:r>
-      <w:r>
-        <w:t>.</w:t>
-      </w:r>
-    </w:p>
-    <w:p>
-      <w:pPr>
+        <w:t>Note also that the Chinese goverment will probably never notify your family about your whereabouts and whatabouts unless they turn to the international community.</w:t>
+      </w:r>
+    </w:p>
+    <w:p>
+      <w:pPr>
+        <w:jc w:val="left"/>
         <w:rPr>
           <w:rStyle w:val="Highlight"/>
           <w:sz w:val="40"/>
@@ -350,6 +313,22 @@
           <w:rStyle w:val="Highlight"/>
           <w:sz w:val="40"/>
         </w:rPr>
+        <w:br w:type="page"/>
+      </w:r>
+    </w:p>
+    <w:p>
+      <w:pPr>
+        <w:rPr>
+          <w:rStyle w:val="Highlight"/>
+          <w:sz w:val="40"/>
+        </w:rPr>
+      </w:pPr>
+      <w:r>
+        <w:rPr>
+          <w:rStyle w:val="Highlight"/>
+          <w:sz w:val="40"/>
+        </w:rPr>
+        <w:lastRenderedPageBreak/>
         <w:t>Labeled as extremist if</w:t>
       </w:r>
     </w:p>
@@ -378,7 +357,6 @@
     </w:p>
     <w:p>
       <w:r>
-        <w:lastRenderedPageBreak/>
         <w:t>S</w:t>
       </w:r>
       <w:r>
@@ -782,7 +760,11 @@
     </w:p>
     <w:p>
       <w:r>
-        <w:t>„Another detainee is recorded as having refused to take off her face veil for years. She went to Saudi Arabia with her husband twice, she insisted on wearing a face veil … with the excuse of rhinitis (allergies), despite committee cadres asking her (not) to do so several times. The woman took off her veil in 2016, but was still sent to a detention center for being a potential threat.”</w:t>
+        <w:t xml:space="preserve">„Another detainee is recorded as having refused to take off her face veil for years. She went to Saudi Arabia with her husband twice, she insisted on wearing a face veil … with the excuse of rhinitis (allergies), despite committee cadres asking her (not) to do so several times. The woman took </w:t>
+      </w:r>
+      <w:r>
+        <w:lastRenderedPageBreak/>
+        <w:t>off her veil in 2016, but was still sent to a detention center for being a potential threat.”</w:t>
       </w:r>
       <w:r>
         <w:t xml:space="preserve"> </w:t>
@@ -829,7 +811,6 @@
         <w:shd w:val="clear" w:color="auto" w:fill="F2F2F2" w:themeFill="background1" w:themeFillShade="F2"/>
       </w:pPr>
       <w:r>
-        <w:lastRenderedPageBreak/>
         <w:t>Wearing a face covering burqa</w:t>
       </w:r>
       <w:r>
@@ -1252,6 +1233,7 @@
     </w:p>
     <w:p>
       <w:r>
+        <w:lastRenderedPageBreak/>
         <w:t>When asked if Yultuzay, a reference to the star and moon symbol of the Islamic faith, was acceptable, he said: "Actually the star and moon are a pagan symbol."</w:t>
       </w:r>
     </w:p>
@@ -1264,7 +1246,6 @@
         </w:rPr>
       </w:pPr>
       <w:r>
-        <w:lastRenderedPageBreak/>
         <w:t>He also added: "They have received training in this sort of thing over here [in Xinjiang] so they're the experts [on what is allowed],".</w:t>
       </w:r>
     </w:p>
@@ -1704,6 +1685,7 @@
         </w:rPr>
       </w:pPr>
       <w:r>
+        <w:lastRenderedPageBreak/>
         <w:t>I</w:t>
       </w:r>
       <w:r>
@@ -1751,7 +1733,6 @@
         <w:rPr>
           <w:lang w:eastAsia="hu-HU"/>
         </w:rPr>
-        <w:lastRenderedPageBreak/>
         <w:t>T</w:t>
       </w:r>
       <w:r>
@@ -1851,10 +1832,7 @@
         <w:shd w:val="clear" w:color="auto" w:fill="F2F2F2" w:themeFill="background1" w:themeFillShade="F2"/>
       </w:pPr>
       <w:r>
-        <w:t>According to the Xinjiang De-Extremification Law</w:t>
-      </w:r>
-      <w:r>
-        <w:t xml:space="preserve"> the following is labeled extremism: </w:t>
+        <w:t xml:space="preserve">According to the Xinjiang De-Extremification Law the following is labeled extremism: </w:t>
       </w:r>
     </w:p>
     <w:p>
@@ -1867,10 +1845,7 @@
         <w:shd w:val="clear" w:color="auto" w:fill="F2F2F2" w:themeFill="background1" w:themeFillShade="F2"/>
       </w:pPr>
       <w:r>
-        <w:t>A</w:t>
-      </w:r>
-      <w:r>
-        <w:t>dvocating or spreading extremist thinking</w:t>
+        <w:t>Advocating or spreading extremist thinking</w:t>
       </w:r>
     </w:p>
     <w:p>
@@ -1995,6 +1970,7 @@
     </w:p>
     <w:p>
       <w:pPr>
+        <w:jc w:val="left"/>
         <w:rPr>
           <w:rStyle w:val="Highlight"/>
           <w:sz w:val="40"/>
@@ -2005,6 +1981,22 @@
           <w:rStyle w:val="Highlight"/>
           <w:sz w:val="40"/>
         </w:rPr>
+        <w:br w:type="page"/>
+      </w:r>
+    </w:p>
+    <w:p>
+      <w:pPr>
+        <w:rPr>
+          <w:rStyle w:val="Highlight"/>
+          <w:sz w:val="40"/>
+        </w:rPr>
+      </w:pPr>
+      <w:r>
+        <w:rPr>
+          <w:rStyle w:val="Highlight"/>
+          <w:sz w:val="40"/>
+        </w:rPr>
+        <w:lastRenderedPageBreak/>
         <w:t>Forced re-education in concentration camps</w:t>
       </w:r>
     </w:p>
@@ -2018,6 +2010,7 @@
     </w:p>
     <w:p>
       <w:pPr>
+        <w:jc w:val="left"/>
         <w:rPr>
           <w:rStyle w:val="Highlight"/>
           <w:sz w:val="40"/>
@@ -2028,6 +2021,24 @@
           <w:rStyle w:val="Highlight"/>
           <w:sz w:val="40"/>
         </w:rPr>
+        <w:br w:type="page"/>
+      </w:r>
+    </w:p>
+    <w:p>
+      <w:pPr>
+        <w:rPr>
+          <w:rStyle w:val="Highlight"/>
+          <w:sz w:val="40"/>
+        </w:rPr>
+      </w:pPr>
+      <w:bookmarkStart w:id="0" w:name="_GoBack"/>
+      <w:bookmarkEnd w:id="0"/>
+      <w:r>
+        <w:rPr>
+          <w:rStyle w:val="Highlight"/>
+          <w:sz w:val="40"/>
+        </w:rPr>
+        <w:lastRenderedPageBreak/>
         <w:t>Forced birth-control</w:t>
       </w:r>
     </w:p>
@@ -3132,6 +3143,7 @@
   <w:style w:type="character" w:default="1" w:styleId="Bekezdsalapbettpusa">
     <w:name w:val="Default Paragraph Font"/>
     <w:uiPriority w:val="1"/>
+    <w:semiHidden/>
     <w:unhideWhenUsed/>
   </w:style>
   <w:style w:type="table" w:default="1" w:styleId="Normltblzat">

</xml_diff>

<commit_message>
minor update + pdf of means
</commit_message>
<xml_diff>
--- a/Pilot/Report/Means.docx
+++ b/Pilot/Report/Means.docx
@@ -891,6 +891,7 @@
     </w:p>
     <w:p>
       <w:pPr>
+        <w:shd w:val="clear" w:color="auto" w:fill="F2F2F2" w:themeFill="background1" w:themeFillShade="F2"/>
         <w:jc w:val="left"/>
         <w:rPr>
           <w:sz w:val="22"/>
@@ -1064,10 +1065,24 @@
         <w:t>ing</w:t>
       </w:r>
       <w:r>
-        <w:t xml:space="preserve"> on your religious beliefs</w:t>
-      </w:r>
-      <w:r>
-        <w:t xml:space="preserve"> to your children.</w:t>
+        <w:t xml:space="preserve"> </w:t>
+      </w:r>
+      <w:r>
+        <w:t xml:space="preserve">on </w:t>
+      </w:r>
+      <w:r>
+        <w:t>religious beliefs</w:t>
+      </w:r>
+      <w:r>
+        <w:t xml:space="preserve"> to </w:t>
+      </w:r>
+      <w:r>
+        <w:t>the next generation</w:t>
+      </w:r>
+      <w:bookmarkStart w:id="0" w:name="_GoBack"/>
+      <w:bookmarkEnd w:id="0"/>
+      <w:r>
+        <w:t>.</w:t>
       </w:r>
     </w:p>
     <w:p>
@@ -2031,8 +2046,6 @@
           <w:sz w:val="40"/>
         </w:rPr>
       </w:pPr>
-      <w:bookmarkStart w:id="0" w:name="_GoBack"/>
-      <w:bookmarkEnd w:id="0"/>
       <w:r>
         <w:rPr>
           <w:rStyle w:val="Highlight"/>

</xml_diff>